<commit_message>
Update Machine Learning Capstone Project Report.docx
</commit_message>
<xml_diff>
--- a/Machine Learning Capstone Project Report.docx
+++ b/Machine Learning Capstone Project Report.docx
@@ -464,6 +464,7 @@
     </w:p>
     <w:p>
       <w:pPr>
+        <w:jc w:val="both"/>
         <w:rPr>
           <w:rFonts w:asciiTheme="minorHAnsi" w:hAnsiTheme="minorHAnsi" w:cstheme="minorHAnsi"/>
           <w:lang w:val="en-US"/>
@@ -524,6 +525,7 @@
     </w:p>
     <w:p>
       <w:pPr>
+        <w:jc w:val="both"/>
         <w:rPr>
           <w:rFonts w:asciiTheme="minorHAnsi" w:hAnsiTheme="minorHAnsi" w:cstheme="minorHAnsi"/>
           <w:lang w:val="en-US"/>
@@ -548,6 +550,7 @@
     </w:p>
     <w:p>
       <w:pPr>
+        <w:jc w:val="both"/>
         <w:rPr>
           <w:rFonts w:asciiTheme="minorHAnsi" w:hAnsiTheme="minorHAnsi" w:cstheme="minorHAnsi"/>
           <w:lang w:val="en-US"/>
@@ -649,6 +652,7 @@
     </w:p>
     <w:p>
       <w:pPr>
+        <w:jc w:val="both"/>
         <w:rPr>
           <w:rFonts w:asciiTheme="minorHAnsi" w:hAnsiTheme="minorHAnsi" w:cstheme="minorHAnsi"/>
           <w:lang w:val="en-US"/>
@@ -664,6 +668,7 @@
     </w:p>
     <w:p>
       <w:pPr>
+        <w:jc w:val="both"/>
         <w:rPr>
           <w:rFonts w:asciiTheme="minorHAnsi" w:hAnsiTheme="minorHAnsi" w:cstheme="minorHAnsi"/>
           <w:lang w:val="en-US"/>
@@ -724,6 +729,7 @@
     </w:p>
     <w:p>
       <w:pPr>
+        <w:jc w:val="both"/>
         <w:rPr>
           <w:rFonts w:asciiTheme="minorHAnsi" w:hAnsiTheme="minorHAnsi" w:cstheme="minorHAnsi"/>
           <w:lang w:val="en-US"/>
@@ -786,6 +792,7 @@
     </w:p>
     <w:p>
       <w:pPr>
+        <w:jc w:val="both"/>
         <w:rPr>
           <w:rFonts w:asciiTheme="minorHAnsi" w:hAnsiTheme="minorHAnsi" w:cstheme="minorHAnsi"/>
           <w:lang w:val="en-US"/>
@@ -928,6 +935,7 @@
     </w:p>
     <w:p>
       <w:pPr>
+        <w:jc w:val="both"/>
         <w:rPr>
           <w:rFonts w:asciiTheme="minorHAnsi" w:hAnsiTheme="minorHAnsi" w:cstheme="minorHAnsi"/>
           <w:lang w:val="en-US"/>
@@ -1039,7 +1047,7 @@
                 <v:stroke joinstyle="miter"/>
                 <v:path gradientshapeok="t" o:connecttype="rect"/>
               </v:shapetype>
-              <v:shape id="Text Box 2" o:spid="_x0000_s1026" type="#_x0000_t202" style="position:absolute;margin-left:-24.85pt;margin-top:17.05pt;width:486.8pt;height:314.5pt;z-index:251659264;visibility:visible;mso-wrap-style:square;mso-width-percent:0;mso-height-percent:0;mso-wrap-distance-left:9pt;mso-wrap-distance-top:0;mso-wrap-distance-right:9pt;mso-wrap-distance-bottom:0;mso-position-horizontal:absolute;mso-position-horizontal-relative:text;mso-position-vertical:absolute;mso-position-vertical-relative:text;mso-width-percent:0;mso-height-percent:0;mso-width-relative:margin;mso-height-relative:margin;v-text-anchor:top" o:gfxdata="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" filled="f" strokecolor="black [3200]">
+              <v:shape id="Text Box 2" o:spid="_x0000_s1026" type="#_x0000_t202" style="position:absolute;margin-left:-24.85pt;margin-top:17.05pt;width:486.8pt;height:314.5pt;z-index:251659264;visibility:visible;mso-wrap-style:square;mso-width-percent:0;mso-height-percent:0;mso-wrap-distance-left:9pt;mso-wrap-distance-top:0;mso-wrap-distance-right:9pt;mso-wrap-distance-bottom:0;mso-position-horizontal:absolute;mso-position-horizontal-relative:text;mso-position-vertical:absolute;mso-position-vertical-relative:text;mso-width-percent:0;mso-height-percent:0;mso-width-relative:margin;mso-height-relative:margin;v-text-anchor:top" o:gfxdata="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" filled="f" strokecolor="black [3200]">
                 <v:stroke joinstyle="round"/>
                 <v:textbox>
                   <w:txbxContent>
@@ -1241,6 +1249,7 @@
     </w:p>
     <w:p>
       <w:pPr>
+        <w:jc w:val="both"/>
         <w:rPr>
           <w:rFonts w:asciiTheme="minorHAnsi" w:hAnsiTheme="minorHAnsi" w:cstheme="minorHAnsi"/>
           <w:lang w:val="en-US"/>
@@ -1256,6 +1265,7 @@
     </w:p>
     <w:p>
       <w:pPr>
+        <w:jc w:val="both"/>
         <w:rPr>
           <w:rFonts w:asciiTheme="minorHAnsi" w:hAnsiTheme="minorHAnsi" w:cstheme="minorHAnsi"/>
           <w:lang w:val="en-US"/>
@@ -1271,6 +1281,7 @@
     </w:p>
     <w:p>
       <w:pPr>
+        <w:jc w:val="both"/>
         <w:rPr>
           <w:rFonts w:asciiTheme="minorHAnsi" w:hAnsiTheme="minorHAnsi" w:cstheme="minorHAnsi"/>
           <w:lang w:val="en-US"/>
@@ -1302,6 +1313,7 @@
     </w:p>
     <w:p>
       <w:pPr>
+        <w:jc w:val="both"/>
         <w:rPr>
           <w:rFonts w:asciiTheme="minorHAnsi" w:hAnsiTheme="minorHAnsi" w:cstheme="minorHAnsi"/>
           <w:lang w:val="en-US"/>
@@ -1317,6 +1329,7 @@
     </w:p>
     <w:p>
       <w:pPr>
+        <w:jc w:val="both"/>
         <w:rPr>
           <w:rFonts w:asciiTheme="minorHAnsi" w:hAnsiTheme="minorHAnsi" w:cstheme="minorHAnsi"/>
           <w:lang w:val="en-US"/>
@@ -1423,7 +1436,7 @@
           </mc:Choice>
           <mc:Fallback>
             <w:pict>
-              <v:shape w14:anchorId="276E79A8" id="Text Box 4" o:spid="_x0000_s1027" type="#_x0000_t202" style="position:absolute;margin-left:-11.1pt;margin-top:13.45pt;width:484.25pt;height:340.95pt;z-index:251660288;visibility:visible;mso-wrap-style:square;mso-width-percent:0;mso-wrap-distance-left:9pt;mso-wrap-distance-top:0;mso-wrap-distance-right:9pt;mso-wrap-distance-bottom:0;mso-position-horizontal:absolute;mso-position-horizontal-relative:text;mso-position-vertical:absolute;mso-position-vertical-relative:text;mso-width-percent:0;mso-width-relative:margin;v-text-anchor:top" o:gfxdata="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" filled="f" strokecolor="black [3200]">
+              <v:shape w14:anchorId="276E79A8" id="Text Box 4" o:spid="_x0000_s1027" type="#_x0000_t202" style="position:absolute;margin-left:-11.1pt;margin-top:13.45pt;width:484.25pt;height:340.95pt;z-index:251660288;visibility:visible;mso-wrap-style:square;mso-width-percent:0;mso-wrap-distance-left:9pt;mso-wrap-distance-top:0;mso-wrap-distance-right:9pt;mso-wrap-distance-bottom:0;mso-position-horizontal:absolute;mso-position-horizontal-relative:text;mso-position-vertical:absolute;mso-position-vertical-relative:text;mso-width-percent:0;mso-width-relative:margin;v-text-anchor:top" o:gfxdata="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" filled="f" strokecolor="black [3200]">
                 <v:stroke joinstyle="round"/>
                 <v:textbox>
                   <w:txbxContent>
@@ -1619,6 +1632,7 @@
         <w:tabs>
           <w:tab w:val="left" w:pos="1889"/>
         </w:tabs>
+        <w:jc w:val="both"/>
         <w:rPr>
           <w:rFonts w:asciiTheme="minorHAnsi" w:hAnsiTheme="minorHAnsi" w:cstheme="minorHAnsi"/>
           <w:lang w:val="en-US"/>
@@ -1738,7 +1752,7 @@
           </mc:Choice>
           <mc:Fallback>
             <w:pict>
-              <v:shape w14:anchorId="3E50B3FD" id="Text Box 6" o:spid="_x0000_s1028" type="#_x0000_t202" style="position:absolute;margin-left:5.3pt;margin-top:5.55pt;width:448.85pt;height:305.85pt;z-index:251661312;visibility:visible;mso-wrap-style:square;mso-wrap-distance-left:9pt;mso-wrap-distance-top:0;mso-wrap-distance-right:9pt;mso-wrap-distance-bottom:0;mso-position-horizontal:absolute;mso-position-horizontal-relative:text;mso-position-vertical:absolute;mso-position-vertical-relative:text;v-text-anchor:top" o:gfxdata="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" filled="f" strokecolor="black [3200]">
+              <v:shape w14:anchorId="3E50B3FD" id="Text Box 6" o:spid="_x0000_s1028" type="#_x0000_t202" style="position:absolute;margin-left:5.3pt;margin-top:5.55pt;width:448.85pt;height:305.85pt;z-index:251661312;visibility:visible;mso-wrap-style:square;mso-wrap-distance-left:9pt;mso-wrap-distance-top:0;mso-wrap-distance-right:9pt;mso-wrap-distance-bottom:0;mso-position-horizontal:absolute;mso-position-horizontal-relative:text;mso-position-vertical:absolute;mso-position-vertical-relative:text;v-text-anchor:top" o:gfxdata="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" filled="f" strokecolor="black [3200]">
                 <v:stroke joinstyle="round"/>
                 <v:textbox>
                   <w:txbxContent>
@@ -1982,6 +1996,7 @@
         <w:tabs>
           <w:tab w:val="left" w:pos="2246"/>
         </w:tabs>
+        <w:jc w:val="both"/>
         <w:rPr>
           <w:rFonts w:asciiTheme="minorHAnsi" w:hAnsiTheme="minorHAnsi" w:cstheme="minorHAnsi"/>
           <w:lang w:val="en-US"/>
@@ -2091,7 +2106,7 @@
           </mc:Choice>
           <mc:Fallback>
             <w:pict>
-              <v:shape w14:anchorId="0B1AD0EE" id="Text Box 8" o:spid="_x0000_s1029" type="#_x0000_t202" style="position:absolute;margin-left:-24pt;margin-top:14.5pt;width:486pt;height:368.55pt;z-index:251662336;visibility:visible;mso-wrap-style:square;mso-wrap-distance-left:9pt;mso-wrap-distance-top:0;mso-wrap-distance-right:9pt;mso-wrap-distance-bottom:0;mso-position-horizontal:absolute;mso-position-horizontal-relative:text;mso-position-vertical:absolute;mso-position-vertical-relative:text;v-text-anchor:top" o:gfxdata="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" filled="f" strokecolor="black [3200]">
+              <v:shape w14:anchorId="0B1AD0EE" id="Text Box 8" o:spid="_x0000_s1029" type="#_x0000_t202" style="position:absolute;margin-left:-24pt;margin-top:14.5pt;width:486pt;height:368.55pt;z-index:251662336;visibility:visible;mso-wrap-style:square;mso-wrap-distance-left:9pt;mso-wrap-distance-top:0;mso-wrap-distance-right:9pt;mso-wrap-distance-bottom:0;mso-position-horizontal:absolute;mso-position-horizontal-relative:text;mso-position-vertical:absolute;mso-position-vertical-relative:text;v-text-anchor:top" o:gfxdata="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" filled="f" strokecolor="black [3200]">
                 <v:stroke joinstyle="round"/>
                 <v:textbox>
                   <w:txbxContent>
@@ -2190,13 +2205,1504 @@
         <w:jc w:val="right"/>
         <w:rPr>
           <w:rFonts w:asciiTheme="minorHAnsi" w:hAnsiTheme="minorHAnsi" w:cstheme="minorHAnsi"/>
+          <w:lang w:val="en-US"/>
+        </w:rPr>
+      </w:pPr>
+    </w:p>
+    <w:p>
+      <w:pPr>
+        <w:tabs>
+          <w:tab w:val="left" w:pos="8167"/>
+        </w:tabs>
+        <w:bidi/>
+        <w:jc w:val="right"/>
+        <w:rPr>
+          <w:rFonts w:asciiTheme="minorHAnsi" w:hAnsiTheme="minorHAnsi" w:cstheme="minorHAnsi"/>
+          <w:lang w:val="en-US"/>
+        </w:rPr>
+      </w:pPr>
+    </w:p>
+    <w:p>
+      <w:pPr>
+        <w:tabs>
+          <w:tab w:val="left" w:pos="8167"/>
+        </w:tabs>
+        <w:bidi/>
+        <w:jc w:val="right"/>
+        <w:rPr>
+          <w:rFonts w:asciiTheme="minorHAnsi" w:hAnsiTheme="minorHAnsi" w:cstheme="minorHAnsi"/>
+          <w:lang w:val="en-US"/>
+        </w:rPr>
+      </w:pPr>
+    </w:p>
+    <w:p>
+      <w:pPr>
+        <w:tabs>
+          <w:tab w:val="left" w:pos="8167"/>
+        </w:tabs>
+        <w:bidi/>
+        <w:jc w:val="right"/>
+        <w:rPr>
+          <w:rFonts w:asciiTheme="minorHAnsi" w:hAnsiTheme="minorHAnsi" w:cstheme="minorHAnsi"/>
+          <w:lang w:val="en-US"/>
+        </w:rPr>
+      </w:pPr>
+    </w:p>
+    <w:p>
+      <w:pPr>
+        <w:tabs>
+          <w:tab w:val="left" w:pos="8167"/>
+        </w:tabs>
+        <w:bidi/>
+        <w:jc w:val="right"/>
+        <w:rPr>
+          <w:rFonts w:asciiTheme="minorHAnsi" w:hAnsiTheme="minorHAnsi" w:cstheme="minorHAnsi"/>
+          <w:lang w:val="en-US"/>
+        </w:rPr>
+      </w:pPr>
+    </w:p>
+    <w:p>
+      <w:pPr>
+        <w:tabs>
+          <w:tab w:val="left" w:pos="8167"/>
+        </w:tabs>
+        <w:bidi/>
+        <w:jc w:val="right"/>
+        <w:rPr>
+          <w:rFonts w:asciiTheme="minorHAnsi" w:hAnsiTheme="minorHAnsi" w:cstheme="minorHAnsi"/>
+          <w:lang w:val="en-US"/>
+        </w:rPr>
+      </w:pPr>
+    </w:p>
+    <w:p>
+      <w:pPr>
+        <w:tabs>
+          <w:tab w:val="left" w:pos="8167"/>
+        </w:tabs>
+        <w:bidi/>
+        <w:jc w:val="right"/>
+        <w:rPr>
+          <w:rFonts w:asciiTheme="minorHAnsi" w:hAnsiTheme="minorHAnsi" w:cstheme="minorHAnsi"/>
+          <w:lang w:val="en-US"/>
+        </w:rPr>
+      </w:pPr>
+    </w:p>
+    <w:p>
+      <w:pPr>
+        <w:tabs>
+          <w:tab w:val="left" w:pos="8167"/>
+        </w:tabs>
+        <w:bidi/>
+        <w:jc w:val="right"/>
+        <w:rPr>
+          <w:rFonts w:asciiTheme="minorHAnsi" w:hAnsiTheme="minorHAnsi" w:cstheme="minorHAnsi"/>
+          <w:lang w:val="en-US"/>
+        </w:rPr>
+      </w:pPr>
+    </w:p>
+    <w:p>
+      <w:pPr>
+        <w:tabs>
+          <w:tab w:val="left" w:pos="8167"/>
+        </w:tabs>
+        <w:bidi/>
+        <w:jc w:val="right"/>
+        <w:rPr>
+          <w:rFonts w:asciiTheme="minorHAnsi" w:hAnsiTheme="minorHAnsi" w:cstheme="minorHAnsi"/>
+          <w:lang w:val="en-US"/>
+        </w:rPr>
+      </w:pPr>
+    </w:p>
+    <w:p>
+      <w:pPr>
+        <w:tabs>
+          <w:tab w:val="left" w:pos="8167"/>
+        </w:tabs>
+        <w:bidi/>
+        <w:jc w:val="right"/>
+        <w:rPr>
+          <w:rFonts w:asciiTheme="minorHAnsi" w:hAnsiTheme="minorHAnsi" w:cstheme="minorHAnsi"/>
+          <w:lang w:val="en-US"/>
+        </w:rPr>
+      </w:pPr>
+    </w:p>
+    <w:p>
+      <w:pPr>
+        <w:tabs>
+          <w:tab w:val="left" w:pos="8167"/>
+        </w:tabs>
+        <w:bidi/>
+        <w:jc w:val="right"/>
+        <w:rPr>
+          <w:rFonts w:asciiTheme="minorHAnsi" w:hAnsiTheme="minorHAnsi" w:cstheme="minorHAnsi"/>
+          <w:lang w:val="en-US"/>
+        </w:rPr>
+      </w:pPr>
+    </w:p>
+    <w:p>
+      <w:pPr>
+        <w:tabs>
+          <w:tab w:val="left" w:pos="8167"/>
+        </w:tabs>
+        <w:bidi/>
+        <w:jc w:val="right"/>
+        <w:rPr>
+          <w:rFonts w:asciiTheme="minorHAnsi" w:hAnsiTheme="minorHAnsi" w:cstheme="minorHAnsi"/>
+          <w:lang w:val="en-US"/>
+        </w:rPr>
+      </w:pPr>
+    </w:p>
+    <w:p>
+      <w:pPr>
+        <w:tabs>
+          <w:tab w:val="left" w:pos="8167"/>
+        </w:tabs>
+        <w:bidi/>
+        <w:jc w:val="right"/>
+        <w:rPr>
+          <w:rFonts w:asciiTheme="minorHAnsi" w:hAnsiTheme="minorHAnsi" w:cstheme="minorHAnsi"/>
+          <w:lang w:val="en-US"/>
+        </w:rPr>
+      </w:pPr>
+    </w:p>
+    <w:p>
+      <w:pPr>
+        <w:tabs>
+          <w:tab w:val="left" w:pos="8167"/>
+        </w:tabs>
+        <w:bidi/>
+        <w:jc w:val="right"/>
+        <w:rPr>
+          <w:rFonts w:asciiTheme="minorHAnsi" w:hAnsiTheme="minorHAnsi" w:cstheme="minorHAnsi"/>
+          <w:b/>
+          <w:bCs/>
+          <w:sz w:val="28"/>
+          <w:szCs w:val="28"/>
+          <w:lang w:val="en-US"/>
+        </w:rPr>
+      </w:pPr>
+      <w:r>
+        <w:rPr>
+          <w:rFonts w:asciiTheme="minorHAnsi" w:hAnsiTheme="minorHAnsi" w:cstheme="minorHAnsi"/>
+          <w:b/>
+          <w:bCs/>
+          <w:sz w:val="28"/>
+          <w:szCs w:val="28"/>
+          <w:lang w:val="en-US"/>
+        </w:rPr>
+        <w:lastRenderedPageBreak/>
+        <w:t>Models:</w:t>
+      </w:r>
+    </w:p>
+    <w:p>
+      <w:pPr>
+        <w:tabs>
+          <w:tab w:val="left" w:pos="8167"/>
+        </w:tabs>
+        <w:bidi/>
+        <w:jc w:val="right"/>
+        <w:rPr>
+          <w:rFonts w:asciiTheme="minorHAnsi" w:hAnsiTheme="minorHAnsi" w:cstheme="minorHAnsi"/>
+          <w:lang w:val="en-US"/>
+        </w:rPr>
+      </w:pPr>
+      <w:r>
+        <w:rPr>
+          <w:rFonts w:asciiTheme="minorHAnsi" w:hAnsiTheme="minorHAnsi" w:cstheme="minorHAnsi"/>
+          <w:lang w:val="en-US"/>
+        </w:rPr>
+        <w:t>Supervised models:</w:t>
+      </w:r>
+    </w:p>
+    <w:p>
+      <w:pPr>
+        <w:tabs>
+          <w:tab w:val="left" w:pos="8167"/>
+        </w:tabs>
+        <w:bidi/>
+        <w:jc w:val="right"/>
+        <w:rPr>
+          <w:rFonts w:asciiTheme="minorHAnsi" w:hAnsiTheme="minorHAnsi" w:cstheme="minorHAnsi"/>
+          <w:lang w:val="en-US"/>
+        </w:rPr>
+      </w:pPr>
+    </w:p>
+    <w:p>
+      <w:pPr>
+        <w:pStyle w:val="HTMLPreformatted"/>
+        <w:spacing w:line="244" w:lineRule="atLeast"/>
+        <w:jc w:val="both"/>
+        <w:rPr>
+          <w:rStyle w:val="s1"/>
+          <w:rFonts w:asciiTheme="minorHAnsi" w:hAnsiTheme="minorHAnsi" w:cstheme="minorHAnsi"/>
+          <w:color w:val="000000" w:themeColor="text1"/>
+          <w:sz w:val="24"/>
+          <w:szCs w:val="24"/>
+          <w:lang w:val="en-US"/>
+        </w:rPr>
+      </w:pPr>
+      <w:r>
+        <w:rPr>
+          <w:rFonts w:asciiTheme="minorHAnsi" w:hAnsiTheme="minorHAnsi" w:cstheme="minorHAnsi"/>
+          <w:sz w:val="24"/>
+          <w:szCs w:val="24"/>
+          <w:lang w:val="en-US"/>
+        </w:rPr>
+        <w:t>In supervised</w:t>
+      </w:r>
+      <w:r>
+        <w:rPr>
+          <w:rFonts w:asciiTheme="minorHAnsi" w:hAnsiTheme="minorHAnsi" w:cstheme="minorHAnsi"/>
+          <w:sz w:val="24"/>
+          <w:szCs w:val="24"/>
+          <w:lang w:val="en-US"/>
+        </w:rPr>
+        <w:t xml:space="preserve"> we tried to run the code with multiple features with 10 features, 5 </w:t>
+      </w:r>
+      <w:r>
+        <w:rPr>
+          <w:rFonts w:asciiTheme="minorHAnsi" w:hAnsiTheme="minorHAnsi" w:cstheme="minorHAnsi"/>
+          <w:sz w:val="24"/>
+          <w:szCs w:val="24"/>
+          <w:lang w:val="en-US"/>
+        </w:rPr>
+        <w:t>features</w:t>
+      </w:r>
+      <w:r>
+        <w:rPr>
+          <w:rFonts w:asciiTheme="minorHAnsi" w:hAnsiTheme="minorHAnsi" w:cstheme="minorHAnsi"/>
+          <w:sz w:val="24"/>
+          <w:szCs w:val="24"/>
+          <w:lang w:val="en-US"/>
+        </w:rPr>
+        <w:t xml:space="preserve">, 20 </w:t>
+      </w:r>
+      <w:r>
+        <w:rPr>
+          <w:rFonts w:asciiTheme="minorHAnsi" w:hAnsiTheme="minorHAnsi" w:cstheme="minorHAnsi"/>
+          <w:sz w:val="24"/>
+          <w:szCs w:val="24"/>
+          <w:lang w:val="en-US"/>
+        </w:rPr>
+        <w:t>features</w:t>
+      </w:r>
+      <w:r>
+        <w:rPr>
+          <w:rFonts w:asciiTheme="minorHAnsi" w:hAnsiTheme="minorHAnsi" w:cstheme="minorHAnsi"/>
+          <w:sz w:val="24"/>
+          <w:szCs w:val="24"/>
+          <w:lang w:val="en-US"/>
+        </w:rPr>
+        <w:t xml:space="preserve"> b</w:t>
+      </w:r>
+      <w:r>
+        <w:rPr>
+          <w:rFonts w:asciiTheme="minorHAnsi" w:hAnsiTheme="minorHAnsi" w:cstheme="minorHAnsi"/>
+          <w:sz w:val="24"/>
+          <w:szCs w:val="24"/>
+          <w:lang w:val="en-US"/>
+        </w:rPr>
+        <w:t>y using a for loop</w:t>
+      </w:r>
+      <w:r>
+        <w:rPr>
+          <w:rFonts w:asciiTheme="minorHAnsi" w:hAnsiTheme="minorHAnsi" w:cstheme="minorHAnsi"/>
+          <w:sz w:val="24"/>
+          <w:szCs w:val="24"/>
+          <w:lang w:val="en-US"/>
+        </w:rPr>
+        <w:t xml:space="preserve">, and we change the number of </w:t>
+      </w:r>
+      <w:r>
+        <w:rPr>
+          <w:rFonts w:asciiTheme="minorHAnsi" w:hAnsiTheme="minorHAnsi" w:cstheme="minorHAnsi"/>
+          <w:sz w:val="24"/>
+          <w:szCs w:val="24"/>
+          <w:lang w:val="en-US"/>
+        </w:rPr>
+        <w:t>features</w:t>
+      </w:r>
+      <w:r>
+        <w:rPr>
+          <w:rFonts w:asciiTheme="minorHAnsi" w:hAnsiTheme="minorHAnsi" w:cstheme="minorHAnsi"/>
+          <w:sz w:val="24"/>
+          <w:szCs w:val="24"/>
+          <w:lang w:val="en-US"/>
+        </w:rPr>
+        <w:t xml:space="preserve"> we used to see who give us the best result. </w:t>
+      </w:r>
+      <w:r>
+        <w:rPr>
+          <w:rFonts w:asciiTheme="minorHAnsi" w:hAnsiTheme="minorHAnsi" w:cstheme="minorHAnsi"/>
+          <w:sz w:val="24"/>
+          <w:szCs w:val="24"/>
+          <w:lang w:val="en-US"/>
+        </w:rPr>
+        <w:t xml:space="preserve">In supervised we using 4 different models: </w:t>
+      </w:r>
+      <w:r>
+        <w:rPr>
+          <w:rFonts w:asciiTheme="minorHAnsi" w:hAnsiTheme="minorHAnsi" w:cstheme="minorHAnsi"/>
+          <w:sz w:val="24"/>
+          <w:szCs w:val="24"/>
+          <w:lang w:val="en-US"/>
+        </w:rPr>
+        <w:t>Logistic Regression</w:t>
+      </w:r>
+      <w:r>
+        <w:rPr>
+          <w:rFonts w:asciiTheme="minorHAnsi" w:hAnsiTheme="minorHAnsi" w:cstheme="minorHAnsi"/>
+          <w:sz w:val="24"/>
+          <w:szCs w:val="24"/>
+          <w:lang w:val="en-US"/>
+        </w:rPr>
+        <w:t xml:space="preserve">, </w:t>
+      </w:r>
+      <w:r>
+        <w:rPr>
+          <w:rFonts w:asciiTheme="minorHAnsi" w:hAnsiTheme="minorHAnsi" w:cstheme="minorHAnsi"/>
+          <w:color w:val="000000" w:themeColor="text1"/>
+          <w:sz w:val="24"/>
+          <w:szCs w:val="24"/>
+        </w:rPr>
+        <w:t>Decision Tree Classifair</w:t>
+      </w:r>
+      <w:r>
+        <w:rPr>
+          <w:rFonts w:asciiTheme="minorHAnsi" w:hAnsiTheme="minorHAnsi" w:cstheme="minorHAnsi"/>
+          <w:sz w:val="24"/>
+          <w:szCs w:val="24"/>
+          <w:lang w:val="en-US"/>
+        </w:rPr>
+        <w:t xml:space="preserve">, </w:t>
+      </w:r>
+      <w:r>
+        <w:rPr>
+          <w:rStyle w:val="s1"/>
+          <w:rFonts w:asciiTheme="minorHAnsi" w:hAnsiTheme="minorHAnsi" w:cstheme="minorHAnsi"/>
+          <w:color w:val="000000" w:themeColor="text1"/>
+          <w:sz w:val="24"/>
+          <w:szCs w:val="24"/>
+        </w:rPr>
+        <w:t>Random Forest</w:t>
+      </w:r>
+      <w:r>
+        <w:rPr>
+          <w:rFonts w:asciiTheme="minorHAnsi" w:hAnsiTheme="minorHAnsi" w:cstheme="minorHAnsi"/>
+          <w:sz w:val="24"/>
+          <w:szCs w:val="24"/>
+          <w:lang w:val="en-US"/>
+        </w:rPr>
+        <w:t xml:space="preserve"> and </w:t>
+      </w:r>
+      <w:r>
+        <w:rPr>
+          <w:rStyle w:val="s1"/>
+          <w:rFonts w:asciiTheme="minorHAnsi" w:hAnsiTheme="minorHAnsi" w:cstheme="minorHAnsi"/>
+          <w:color w:val="000000" w:themeColor="text1"/>
+          <w:sz w:val="24"/>
+          <w:szCs w:val="24"/>
+        </w:rPr>
+        <w:t>Support Vector Classifair</w:t>
+      </w:r>
+      <w:r>
+        <w:rPr>
+          <w:rStyle w:val="s1"/>
+          <w:rFonts w:asciiTheme="minorHAnsi" w:hAnsiTheme="minorHAnsi" w:cstheme="minorHAnsi"/>
+          <w:color w:val="000000" w:themeColor="text1"/>
+          <w:sz w:val="24"/>
+          <w:szCs w:val="24"/>
+          <w:lang w:val="en-US"/>
+        </w:rPr>
+        <w:t>.</w:t>
+      </w:r>
+    </w:p>
+    <w:p>
+      <w:pPr>
+        <w:pStyle w:val="HTMLPreformatted"/>
+        <w:spacing w:line="244" w:lineRule="atLeast"/>
+        <w:jc w:val="both"/>
+        <w:rPr>
+          <w:rFonts w:asciiTheme="minorHAnsi" w:hAnsiTheme="minorHAnsi" w:cstheme="minorHAnsi"/>
+          <w:sz w:val="24"/>
+          <w:szCs w:val="24"/>
+          <w:lang w:val="en-US"/>
+        </w:rPr>
+      </w:pPr>
+      <w:r>
+        <w:rPr>
+          <w:rFonts w:asciiTheme="minorHAnsi" w:hAnsiTheme="minorHAnsi" w:cstheme="minorHAnsi"/>
+          <w:sz w:val="24"/>
+          <w:szCs w:val="24"/>
+          <w:lang w:val="en-US"/>
+        </w:rPr>
+        <w:t>Here some result of them:</w:t>
+      </w:r>
+    </w:p>
+    <w:p>
+      <w:pPr>
+        <w:pStyle w:val="HTMLPreformatted"/>
+        <w:spacing w:line="244" w:lineRule="atLeast"/>
+        <w:jc w:val="both"/>
+        <w:rPr>
+          <w:rFonts w:asciiTheme="minorHAnsi" w:hAnsiTheme="minorHAnsi" w:cstheme="minorHAnsi"/>
+          <w:lang w:val="en-US"/>
+        </w:rPr>
+      </w:pPr>
+    </w:p>
+    <w:p>
+      <w:pPr>
+        <w:pStyle w:val="HTMLPreformatted"/>
+        <w:spacing w:line="244" w:lineRule="atLeast"/>
+        <w:rPr>
+          <w:rFonts w:asciiTheme="minorHAnsi" w:hAnsiTheme="minorHAnsi" w:cstheme="minorHAnsi"/>
+          <w:lang w:val="en-US"/>
+        </w:rPr>
+      </w:pPr>
+      <w:r>
+        <w:rPr>
+          <w:rFonts w:asciiTheme="minorHAnsi" w:hAnsiTheme="minorHAnsi" w:cstheme="minorHAnsi"/>
+          <w:noProof/>
+          <w:lang w:val="en-US"/>
+        </w:rPr>
+        <w:drawing>
+          <wp:inline distT="0" distB="0" distL="0" distR="0" wp14:anchorId="7B7B9373" wp14:editId="01A315D8">
+            <wp:extent cx="3169920" cy="1114317"/>
+            <wp:effectExtent l="0" t="0" r="0" b="3810"/>
+            <wp:docPr id="12" name="Picture 12"/>
+            <wp:cNvGraphicFramePr>
+              <a:graphicFrameLocks xmlns:a="http://schemas.openxmlformats.org/drawingml/2006/main" noChangeAspect="1"/>
+            </wp:cNvGraphicFramePr>
+            <a:graphic xmlns:a="http://schemas.openxmlformats.org/drawingml/2006/main">
+              <a:graphicData uri="http://schemas.openxmlformats.org/drawingml/2006/picture">
+                <pic:pic xmlns:pic="http://schemas.openxmlformats.org/drawingml/2006/picture">
+                  <pic:nvPicPr>
+                    <pic:cNvPr id="12" name="Picture 12"/>
+                    <pic:cNvPicPr/>
+                  </pic:nvPicPr>
+                  <pic:blipFill>
+                    <a:blip r:embed="rId12" cstate="print">
+                      <a:extLst>
+                        <a:ext uri="{28A0092B-C50C-407E-A947-70E740481C1C}">
+                          <a14:useLocalDpi xmlns:a14="http://schemas.microsoft.com/office/drawing/2010/main" val="0"/>
+                        </a:ext>
+                      </a:extLst>
+                    </a:blip>
+                    <a:stretch>
+                      <a:fillRect/>
+                    </a:stretch>
+                  </pic:blipFill>
+                  <pic:spPr>
+                    <a:xfrm>
+                      <a:off x="0" y="0"/>
+                      <a:ext cx="3205268" cy="1126743"/>
+                    </a:xfrm>
+                    <a:prstGeom prst="rect">
+                      <a:avLst/>
+                    </a:prstGeom>
+                  </pic:spPr>
+                </pic:pic>
+              </a:graphicData>
+            </a:graphic>
+          </wp:inline>
+        </w:drawing>
+      </w:r>
+    </w:p>
+    <w:p>
+      <w:pPr>
+        <w:pStyle w:val="HTMLPreformatted"/>
+        <w:spacing w:line="244" w:lineRule="atLeast"/>
+        <w:rPr>
+          <w:rFonts w:asciiTheme="minorHAnsi" w:hAnsiTheme="minorHAnsi" w:cstheme="minorHAnsi"/>
+          <w:lang w:val="en-US"/>
+        </w:rPr>
+      </w:pPr>
+      <w:r>
+        <w:rPr>
+          <w:rFonts w:asciiTheme="minorHAnsi" w:hAnsiTheme="minorHAnsi" w:cstheme="minorHAnsi"/>
+          <w:noProof/>
+          <w:lang w:val="en-US"/>
+        </w:rPr>
+        <w:drawing>
+          <wp:inline distT="0" distB="0" distL="0" distR="0" wp14:anchorId="6349A521" wp14:editId="4F67CFAD">
+            <wp:extent cx="3130550" cy="1083001"/>
+            <wp:effectExtent l="0" t="0" r="0" b="0"/>
+            <wp:docPr id="18" name="Picture 18"/>
+            <wp:cNvGraphicFramePr>
+              <a:graphicFrameLocks xmlns:a="http://schemas.openxmlformats.org/drawingml/2006/main" noChangeAspect="1"/>
+            </wp:cNvGraphicFramePr>
+            <a:graphic xmlns:a="http://schemas.openxmlformats.org/drawingml/2006/main">
+              <a:graphicData uri="http://schemas.openxmlformats.org/drawingml/2006/picture">
+                <pic:pic xmlns:pic="http://schemas.openxmlformats.org/drawingml/2006/picture">
+                  <pic:nvPicPr>
+                    <pic:cNvPr id="18" name="Picture 18"/>
+                    <pic:cNvPicPr/>
+                  </pic:nvPicPr>
+                  <pic:blipFill>
+                    <a:blip r:embed="rId13">
+                      <a:extLst>
+                        <a:ext uri="{28A0092B-C50C-407E-A947-70E740481C1C}">
+                          <a14:useLocalDpi xmlns:a14="http://schemas.microsoft.com/office/drawing/2010/main" val="0"/>
+                        </a:ext>
+                      </a:extLst>
+                    </a:blip>
+                    <a:stretch>
+                      <a:fillRect/>
+                    </a:stretch>
+                  </pic:blipFill>
+                  <pic:spPr>
+                    <a:xfrm>
+                      <a:off x="0" y="0"/>
+                      <a:ext cx="3201380" cy="1107504"/>
+                    </a:xfrm>
+                    <a:prstGeom prst="rect">
+                      <a:avLst/>
+                    </a:prstGeom>
+                  </pic:spPr>
+                </pic:pic>
+              </a:graphicData>
+            </a:graphic>
+          </wp:inline>
+        </w:drawing>
+      </w:r>
+      <w:r>
+        <w:rPr>
+          <w:rFonts w:asciiTheme="minorHAnsi" w:hAnsiTheme="minorHAnsi" w:cstheme="minorHAnsi"/>
+          <w:noProof/>
+          <w:lang w:val="en-US"/>
+        </w:rPr>
+        <w:drawing>
+          <wp:inline distT="0" distB="0" distL="0" distR="0" wp14:anchorId="220133D9" wp14:editId="7D0FEFEA">
+            <wp:extent cx="3169920" cy="1145670"/>
+            <wp:effectExtent l="0" t="0" r="5080" b="0"/>
+            <wp:docPr id="13" name="Picture 13"/>
+            <wp:cNvGraphicFramePr>
+              <a:graphicFrameLocks xmlns:a="http://schemas.openxmlformats.org/drawingml/2006/main" noChangeAspect="1"/>
+            </wp:cNvGraphicFramePr>
+            <a:graphic xmlns:a="http://schemas.openxmlformats.org/drawingml/2006/main">
+              <a:graphicData uri="http://schemas.openxmlformats.org/drawingml/2006/picture">
+                <pic:pic xmlns:pic="http://schemas.openxmlformats.org/drawingml/2006/picture">
+                  <pic:nvPicPr>
+                    <pic:cNvPr id="13" name="Picture 13"/>
+                    <pic:cNvPicPr/>
+                  </pic:nvPicPr>
+                  <pic:blipFill>
+                    <a:blip r:embed="rId14" cstate="print">
+                      <a:extLst>
+                        <a:ext uri="{28A0092B-C50C-407E-A947-70E740481C1C}">
+                          <a14:useLocalDpi xmlns:a14="http://schemas.microsoft.com/office/drawing/2010/main" val="0"/>
+                        </a:ext>
+                      </a:extLst>
+                    </a:blip>
+                    <a:stretch>
+                      <a:fillRect/>
+                    </a:stretch>
+                  </pic:blipFill>
+                  <pic:spPr>
+                    <a:xfrm>
+                      <a:off x="0" y="0"/>
+                      <a:ext cx="3231329" cy="1167865"/>
+                    </a:xfrm>
+                    <a:prstGeom prst="rect">
+                      <a:avLst/>
+                    </a:prstGeom>
+                  </pic:spPr>
+                </pic:pic>
+              </a:graphicData>
+            </a:graphic>
+          </wp:inline>
+        </w:drawing>
+      </w:r>
+    </w:p>
+    <w:p>
+      <w:pPr>
+        <w:pStyle w:val="HTMLPreformatted"/>
+        <w:spacing w:line="244" w:lineRule="atLeast"/>
+        <w:rPr>
+          <w:rFonts w:asciiTheme="minorHAnsi" w:hAnsiTheme="minorHAnsi" w:cstheme="minorHAnsi"/>
+          <w:lang w:val="en-US"/>
+        </w:rPr>
+      </w:pPr>
+      <w:r>
+        <w:rPr>
+          <w:rFonts w:asciiTheme="minorHAnsi" w:hAnsiTheme="minorHAnsi" w:cstheme="minorHAnsi"/>
+          <w:noProof/>
+          <w:lang w:val="en-US"/>
+        </w:rPr>
+        <w:drawing>
+          <wp:inline distT="0" distB="0" distL="0" distR="0" wp14:anchorId="78A9C0A4" wp14:editId="2BAE7043">
+            <wp:extent cx="3130745" cy="1112520"/>
+            <wp:effectExtent l="0" t="0" r="6350" b="5080"/>
+            <wp:docPr id="15" name="Picture 15"/>
+            <wp:cNvGraphicFramePr>
+              <a:graphicFrameLocks xmlns:a="http://schemas.openxmlformats.org/drawingml/2006/main" noChangeAspect="1"/>
+            </wp:cNvGraphicFramePr>
+            <a:graphic xmlns:a="http://schemas.openxmlformats.org/drawingml/2006/main">
+              <a:graphicData uri="http://schemas.openxmlformats.org/drawingml/2006/picture">
+                <pic:pic xmlns:pic="http://schemas.openxmlformats.org/drawingml/2006/picture">
+                  <pic:nvPicPr>
+                    <pic:cNvPr id="15" name="Picture 15"/>
+                    <pic:cNvPicPr/>
+                  </pic:nvPicPr>
+                  <pic:blipFill>
+                    <a:blip r:embed="rId15" cstate="print">
+                      <a:extLst>
+                        <a:ext uri="{28A0092B-C50C-407E-A947-70E740481C1C}">
+                          <a14:useLocalDpi xmlns:a14="http://schemas.microsoft.com/office/drawing/2010/main" val="0"/>
+                        </a:ext>
+                      </a:extLst>
+                    </a:blip>
+                    <a:stretch>
+                      <a:fillRect/>
+                    </a:stretch>
+                  </pic:blipFill>
+                  <pic:spPr>
+                    <a:xfrm>
+                      <a:off x="0" y="0"/>
+                      <a:ext cx="3153459" cy="1120592"/>
+                    </a:xfrm>
+                    <a:prstGeom prst="rect">
+                      <a:avLst/>
+                    </a:prstGeom>
+                  </pic:spPr>
+                </pic:pic>
+              </a:graphicData>
+            </a:graphic>
+          </wp:inline>
+        </w:drawing>
+      </w:r>
+    </w:p>
+    <w:p>
+      <w:pPr>
+        <w:pStyle w:val="HTMLPreformatted"/>
+        <w:spacing w:line="244" w:lineRule="atLeast"/>
+        <w:rPr>
+          <w:rFonts w:asciiTheme="minorHAnsi" w:hAnsiTheme="minorHAnsi" w:cstheme="minorHAnsi"/>
+          <w:sz w:val="24"/>
+          <w:szCs w:val="24"/>
+          <w:lang w:val="en-US"/>
+        </w:rPr>
+      </w:pPr>
+      <w:r>
+        <w:rPr>
+          <w:rFonts w:asciiTheme="minorHAnsi" w:hAnsiTheme="minorHAnsi" w:cstheme="minorHAnsi"/>
+          <w:sz w:val="24"/>
+          <w:szCs w:val="24"/>
+          <w:lang w:val="en-US"/>
+        </w:rPr>
+        <w:t xml:space="preserve">As you can see </w:t>
+      </w:r>
+      <w:proofErr w:type="gramStart"/>
+      <w:r>
+        <w:rPr>
+          <w:rFonts w:asciiTheme="minorHAnsi" w:hAnsiTheme="minorHAnsi" w:cstheme="minorHAnsi"/>
+          <w:sz w:val="24"/>
+          <w:szCs w:val="24"/>
+          <w:lang w:val="en-US"/>
+        </w:rPr>
+        <w:t>Random forest</w:t>
+      </w:r>
+      <w:proofErr w:type="gramEnd"/>
+      <w:r>
+        <w:rPr>
+          <w:rFonts w:asciiTheme="minorHAnsi" w:hAnsiTheme="minorHAnsi" w:cstheme="minorHAnsi"/>
+          <w:sz w:val="24"/>
+          <w:szCs w:val="24"/>
+          <w:lang w:val="en-US"/>
+        </w:rPr>
+        <w:t xml:space="preserve"> was the best models in supervised model. </w:t>
+      </w:r>
+    </w:p>
+    <w:p>
+      <w:pPr>
+        <w:tabs>
+          <w:tab w:val="left" w:pos="8167"/>
+        </w:tabs>
+        <w:bidi/>
+        <w:jc w:val="right"/>
+        <w:rPr>
+          <w:rFonts w:asciiTheme="minorHAnsi" w:hAnsiTheme="minorHAnsi" w:cstheme="minorHAnsi"/>
+        </w:rPr>
+      </w:pPr>
+    </w:p>
+    <w:p>
+      <w:pPr>
+        <w:tabs>
+          <w:tab w:val="left" w:pos="8167"/>
+        </w:tabs>
+        <w:bidi/>
+        <w:jc w:val="right"/>
+        <w:rPr>
+          <w:rFonts w:asciiTheme="minorHAnsi" w:hAnsiTheme="minorHAnsi" w:cstheme="minorHAnsi"/>
+          <w:lang w:val="en-US"/>
+        </w:rPr>
+      </w:pPr>
+    </w:p>
+    <w:p>
+      <w:pPr>
+        <w:tabs>
+          <w:tab w:val="left" w:pos="8167"/>
+        </w:tabs>
+        <w:bidi/>
+        <w:jc w:val="right"/>
+        <w:rPr>
+          <w:rFonts w:asciiTheme="minorHAnsi" w:hAnsiTheme="minorHAnsi" w:cstheme="minorHAnsi"/>
+          <w:lang w:val="en-US"/>
+        </w:rPr>
+      </w:pPr>
+    </w:p>
+    <w:p>
+      <w:pPr>
+        <w:tabs>
+          <w:tab w:val="left" w:pos="8167"/>
+        </w:tabs>
+        <w:bidi/>
+        <w:jc w:val="right"/>
+        <w:rPr>
+          <w:rFonts w:asciiTheme="minorHAnsi" w:hAnsiTheme="minorHAnsi" w:cstheme="minorHAnsi"/>
+          <w:lang w:val="en-US"/>
+        </w:rPr>
+      </w:pPr>
+    </w:p>
+    <w:p>
+      <w:pPr>
+        <w:tabs>
+          <w:tab w:val="left" w:pos="8167"/>
+        </w:tabs>
+        <w:bidi/>
+        <w:jc w:val="right"/>
+        <w:rPr>
+          <w:rFonts w:asciiTheme="minorHAnsi" w:hAnsiTheme="minorHAnsi" w:cstheme="minorHAnsi"/>
+          <w:lang w:val="en-US"/>
+        </w:rPr>
+      </w:pPr>
+    </w:p>
+    <w:p>
+      <w:pPr>
+        <w:tabs>
+          <w:tab w:val="left" w:pos="8167"/>
+        </w:tabs>
+        <w:bidi/>
+        <w:jc w:val="right"/>
+        <w:rPr>
+          <w:rFonts w:asciiTheme="minorHAnsi" w:hAnsiTheme="minorHAnsi" w:cstheme="minorHAnsi"/>
+          <w:lang w:val="en-US"/>
+        </w:rPr>
+      </w:pPr>
+    </w:p>
+    <w:p>
+      <w:pPr>
+        <w:tabs>
+          <w:tab w:val="left" w:pos="8167"/>
+        </w:tabs>
+        <w:bidi/>
+        <w:jc w:val="right"/>
+        <w:rPr>
+          <w:rFonts w:asciiTheme="minorHAnsi" w:hAnsiTheme="minorHAnsi" w:cstheme="minorHAnsi"/>
+          <w:lang w:val="en-US"/>
+        </w:rPr>
+      </w:pPr>
+    </w:p>
+    <w:p>
+      <w:pPr>
+        <w:tabs>
+          <w:tab w:val="left" w:pos="8167"/>
+        </w:tabs>
+        <w:bidi/>
+        <w:jc w:val="right"/>
+        <w:rPr>
+          <w:rFonts w:asciiTheme="minorHAnsi" w:hAnsiTheme="minorHAnsi" w:cstheme="minorHAnsi"/>
+          <w:lang w:val="en-US"/>
+        </w:rPr>
+      </w:pPr>
+    </w:p>
+    <w:p>
+      <w:pPr>
+        <w:tabs>
+          <w:tab w:val="left" w:pos="8167"/>
+        </w:tabs>
+        <w:bidi/>
+        <w:jc w:val="right"/>
+        <w:rPr>
+          <w:rFonts w:asciiTheme="minorHAnsi" w:hAnsiTheme="minorHAnsi" w:cstheme="minorHAnsi"/>
+          <w:lang w:val="en-US"/>
+        </w:rPr>
+      </w:pPr>
+    </w:p>
+    <w:p>
+      <w:pPr>
+        <w:tabs>
+          <w:tab w:val="left" w:pos="8167"/>
+        </w:tabs>
+        <w:bidi/>
+        <w:jc w:val="right"/>
+        <w:rPr>
+          <w:rFonts w:asciiTheme="minorHAnsi" w:hAnsiTheme="minorHAnsi" w:cstheme="minorHAnsi"/>
+          <w:lang w:val="en-US"/>
+        </w:rPr>
+      </w:pPr>
+    </w:p>
+    <w:p>
+      <w:pPr>
+        <w:tabs>
+          <w:tab w:val="left" w:pos="8167"/>
+        </w:tabs>
+        <w:bidi/>
+        <w:jc w:val="right"/>
+        <w:rPr>
+          <w:rFonts w:asciiTheme="minorHAnsi" w:hAnsiTheme="minorHAnsi" w:cstheme="minorHAnsi"/>
+          <w:lang w:val="en-US"/>
+        </w:rPr>
+      </w:pPr>
+    </w:p>
+    <w:p>
+      <w:pPr>
+        <w:tabs>
+          <w:tab w:val="left" w:pos="8167"/>
+        </w:tabs>
+        <w:bidi/>
+        <w:jc w:val="right"/>
+        <w:rPr>
+          <w:rFonts w:asciiTheme="minorHAnsi" w:hAnsiTheme="minorHAnsi" w:cstheme="minorHAnsi"/>
+          <w:lang w:val="en-US"/>
+        </w:rPr>
+      </w:pPr>
+    </w:p>
+    <w:p>
+      <w:pPr>
+        <w:tabs>
+          <w:tab w:val="left" w:pos="8167"/>
+        </w:tabs>
+        <w:bidi/>
+        <w:jc w:val="right"/>
+        <w:rPr>
+          <w:rFonts w:asciiTheme="minorHAnsi" w:hAnsiTheme="minorHAnsi" w:cstheme="minorHAnsi"/>
+          <w:lang w:val="en-US"/>
+        </w:rPr>
+      </w:pPr>
+      <w:r>
+        <w:rPr>
+          <w:rFonts w:asciiTheme="minorHAnsi" w:hAnsiTheme="minorHAnsi" w:cstheme="minorHAnsi"/>
+          <w:lang w:val="en-US"/>
+        </w:rPr>
+        <w:t>Unsupervised models:</w:t>
+      </w:r>
+    </w:p>
+    <w:p>
+      <w:pPr>
+        <w:tabs>
+          <w:tab w:val="left" w:pos="8167"/>
+        </w:tabs>
+        <w:bidi/>
+        <w:jc w:val="right"/>
+        <w:rPr>
+          <w:rFonts w:asciiTheme="minorHAnsi" w:hAnsiTheme="minorHAnsi" w:cstheme="minorHAnsi"/>
+          <w:lang w:val="en-US"/>
+        </w:rPr>
+      </w:pPr>
+      <w:r>
+        <w:rPr>
+          <w:rFonts w:asciiTheme="minorHAnsi" w:hAnsiTheme="minorHAnsi" w:cstheme="minorHAnsi"/>
+          <w:lang w:val="en-US"/>
+        </w:rPr>
+        <w:t xml:space="preserve">In unsupervised we apply two models: PCA, Kmean. In PCA we take 9 </w:t>
+      </w:r>
+      <w:r>
+        <w:rPr>
+          <w:rFonts w:asciiTheme="minorHAnsi" w:hAnsiTheme="minorHAnsi" w:cstheme="minorHAnsi"/>
+          <w:lang w:val="en-US"/>
+        </w:rPr>
+        <w:t>components</w:t>
+      </w:r>
+      <w:r>
+        <w:rPr>
+          <w:rFonts w:asciiTheme="minorHAnsi" w:hAnsiTheme="minorHAnsi" w:cstheme="minorHAnsi"/>
+          <w:lang w:val="en-US"/>
+        </w:rPr>
+        <w:t xml:space="preserve"> for it, here some result for the measure </w:t>
+      </w:r>
+      <w:r>
+        <w:rPr>
+          <w:rFonts w:asciiTheme="minorHAnsi" w:hAnsiTheme="minorHAnsi" w:cstheme="minorHAnsi"/>
+          <w:lang w:val="en-US"/>
+        </w:rPr>
+        <w:t>without and with PCA:</w:t>
+      </w:r>
+    </w:p>
+    <w:p>
+      <w:pPr>
+        <w:pStyle w:val="HTMLPreformatted"/>
+        <w:shd w:val="clear" w:color="auto" w:fill="FFFFFF"/>
+        <w:wordWrap w:val="0"/>
+        <w:spacing w:line="244" w:lineRule="atLeast"/>
+      </w:pPr>
+      <w:r>
+        <w:t>Measure how long it takes to train WITHOUT PCA</w:t>
+      </w:r>
+    </w:p>
+    <w:p>
+      <w:pPr>
+        <w:pStyle w:val="HTMLPreformatted"/>
+        <w:shd w:val="clear" w:color="auto" w:fill="FFFFFF"/>
+        <w:wordWrap w:val="0"/>
+        <w:spacing w:line="244" w:lineRule="atLeast"/>
+      </w:pPr>
+      <w:r>
+        <w:t>13.5 ms ± 44.2 µs per loop (mean ± std. dev. of 7 runs, 100 loops each)</w:t>
+      </w:r>
+    </w:p>
+    <w:p>
+      <w:pPr>
+        <w:pStyle w:val="HTMLPreformatted"/>
+        <w:shd w:val="clear" w:color="auto" w:fill="FFFFFF"/>
+        <w:wordWrap w:val="0"/>
+        <w:spacing w:line="244" w:lineRule="atLeast"/>
+      </w:pPr>
+    </w:p>
+    <w:p>
+      <w:pPr>
+        <w:pStyle w:val="HTMLPreformatted"/>
+        <w:shd w:val="clear" w:color="auto" w:fill="FFFFFF"/>
+        <w:wordWrap w:val="0"/>
+        <w:spacing w:line="244" w:lineRule="atLeast"/>
+      </w:pPr>
+      <w:r>
+        <w:t>Measure how long it takes to train WITH PCA</w:t>
+      </w:r>
+    </w:p>
+    <w:p>
+      <w:pPr>
+        <w:pStyle w:val="HTMLPreformatted"/>
+        <w:shd w:val="clear" w:color="auto" w:fill="FFFFFF"/>
+        <w:wordWrap w:val="0"/>
+        <w:spacing w:line="244" w:lineRule="atLeast"/>
+      </w:pPr>
+      <w:r>
+        <w:t>3.92 ms ± 17.5 µs per loop (mean ± std. dev. of 7 runs, 100 loops each)</w:t>
+      </w:r>
+    </w:p>
+    <w:p>
+      <w:pPr>
+        <w:tabs>
+          <w:tab w:val="left" w:pos="8167"/>
+        </w:tabs>
+        <w:bidi/>
+        <w:jc w:val="right"/>
+        <w:rPr>
+          <w:rFonts w:asciiTheme="minorHAnsi" w:hAnsiTheme="minorHAnsi" w:cstheme="minorHAnsi"/>
+        </w:rPr>
+      </w:pPr>
+    </w:p>
+    <w:p>
+      <w:pPr>
+        <w:tabs>
+          <w:tab w:val="left" w:pos="8167"/>
+        </w:tabs>
+        <w:bidi/>
+        <w:jc w:val="right"/>
+        <w:rPr>
+          <w:rFonts w:asciiTheme="minorHAnsi" w:hAnsiTheme="minorHAnsi" w:cstheme="minorHAnsi"/>
+          <w:lang w:val="en-US"/>
+        </w:rPr>
+      </w:pPr>
+      <w:r>
+        <w:rPr>
+          <w:rFonts w:asciiTheme="minorHAnsi" w:hAnsiTheme="minorHAnsi" w:cstheme="minorHAnsi"/>
+          <w:lang w:val="en-US"/>
+        </w:rPr>
+        <w:t xml:space="preserve">And this is the accuracy of PCA, still </w:t>
+      </w:r>
+      <w:r>
+        <w:rPr>
+          <w:rFonts w:asciiTheme="minorHAnsi" w:hAnsiTheme="minorHAnsi" w:cstheme="minorHAnsi"/>
+          <w:lang w:val="en-US"/>
+        </w:rPr>
+        <w:t>Random Forest</w:t>
+      </w:r>
+      <w:r>
+        <w:rPr>
+          <w:rFonts w:asciiTheme="minorHAnsi" w:hAnsiTheme="minorHAnsi" w:cstheme="minorHAnsi"/>
+          <w:lang w:val="en-US"/>
+        </w:rPr>
+        <w:t xml:space="preserve"> give us the best approach</w:t>
+      </w:r>
+    </w:p>
+    <w:p>
+      <w:pPr>
+        <w:pStyle w:val="HTMLPreformatted"/>
+        <w:shd w:val="clear" w:color="auto" w:fill="FFFFFF"/>
+        <w:wordWrap w:val="0"/>
+        <w:spacing w:line="244" w:lineRule="atLeast"/>
+      </w:pPr>
+      <w:r>
+        <w:t>PCA Training accuracy: 0.9350515463917526</w:t>
+      </w:r>
+    </w:p>
+    <w:p>
+      <w:pPr>
+        <w:pStyle w:val="HTMLPreformatted"/>
+        <w:shd w:val="clear" w:color="auto" w:fill="FFFFFF"/>
+        <w:wordWrap w:val="0"/>
+        <w:spacing w:line="244" w:lineRule="atLeast"/>
+      </w:pPr>
+      <w:r>
+        <w:t>PCA Testing accuracy: 0.9259259259259259</w:t>
+      </w:r>
+    </w:p>
+    <w:p>
+      <w:pPr>
+        <w:tabs>
+          <w:tab w:val="left" w:pos="8167"/>
+        </w:tabs>
+        <w:bidi/>
+        <w:jc w:val="right"/>
+        <w:rPr>
+          <w:rFonts w:asciiTheme="minorHAnsi" w:hAnsiTheme="minorHAnsi" w:cstheme="minorHAnsi"/>
+          <w:lang w:val="en-US"/>
+        </w:rPr>
+      </w:pPr>
+      <w:r>
+        <w:rPr>
+          <w:rFonts w:asciiTheme="minorHAnsi" w:hAnsiTheme="minorHAnsi" w:cstheme="minorHAnsi"/>
+          <w:lang w:val="en-US"/>
+        </w:rPr>
+        <w:t xml:space="preserve">Kmean when we apply the </w:t>
+      </w:r>
+      <w:r>
+        <w:rPr>
+          <w:rFonts w:asciiTheme="minorHAnsi" w:hAnsiTheme="minorHAnsi" w:cstheme="minorHAnsi"/>
+          <w:lang w:val="en-US"/>
+        </w:rPr>
+        <w:t xml:space="preserve">Elbow </w:t>
+      </w:r>
+      <w:r>
+        <w:rPr>
+          <w:rFonts w:asciiTheme="minorHAnsi" w:hAnsiTheme="minorHAnsi" w:cstheme="minorHAnsi"/>
+          <w:lang w:val="en-US"/>
+        </w:rPr>
+        <w:t>Graph,</w:t>
+      </w:r>
+      <w:r>
+        <w:rPr>
+          <w:rFonts w:asciiTheme="minorHAnsi" w:hAnsiTheme="minorHAnsi" w:cstheme="minorHAnsi"/>
+          <w:lang w:val="en-US"/>
+        </w:rPr>
+        <w:t xml:space="preserve"> we found the cluster stop on 3</w:t>
+      </w:r>
+      <w:r>
+        <w:rPr>
+          <w:rFonts w:asciiTheme="minorHAnsi" w:hAnsiTheme="minorHAnsi" w:cstheme="minorHAnsi"/>
+          <w:lang w:val="en-US"/>
+        </w:rPr>
+        <w:t xml:space="preserve"> and 5 so we decide to draw each one.</w:t>
+      </w:r>
+    </w:p>
+    <w:p>
+      <w:pPr>
+        <w:tabs>
+          <w:tab w:val="left" w:pos="8167"/>
+        </w:tabs>
+        <w:bidi/>
+        <w:jc w:val="right"/>
+        <w:rPr>
+          <w:rFonts w:asciiTheme="minorHAnsi" w:hAnsiTheme="minorHAnsi" w:cstheme="minorHAnsi"/>
+          <w:lang w:val="en-US"/>
+        </w:rPr>
+      </w:pPr>
+      <w:r>
+        <w:rPr>
+          <w:rFonts w:asciiTheme="minorHAnsi" w:hAnsiTheme="minorHAnsi" w:cstheme="minorHAnsi"/>
+          <w:lang w:val="en-US"/>
+        </w:rPr>
+        <w:t>Three cluster:</w:t>
+      </w:r>
+    </w:p>
+    <w:p>
+      <w:pPr>
+        <w:tabs>
+          <w:tab w:val="left" w:pos="8167"/>
+        </w:tabs>
+        <w:bidi/>
+        <w:jc w:val="right"/>
+        <w:rPr>
+          <w:rFonts w:asciiTheme="minorHAnsi" w:hAnsiTheme="minorHAnsi" w:cstheme="minorHAnsi"/>
+          <w:lang w:val="en-US"/>
+        </w:rPr>
+      </w:pPr>
+      <w:r>
+        <w:rPr>
+          <w:rFonts w:asciiTheme="minorHAnsi" w:hAnsiTheme="minorHAnsi" w:cstheme="minorHAnsi"/>
+          <w:noProof/>
+          <w:lang w:val="en-US"/>
+        </w:rPr>
+        <w:drawing>
+          <wp:inline distT="0" distB="0" distL="0" distR="0" wp14:anchorId="5B258694" wp14:editId="149B2A81">
+            <wp:extent cx="3551198" cy="2266545"/>
+            <wp:effectExtent l="0" t="0" r="5080" b="0"/>
+            <wp:docPr id="19" name="Picture 19"/>
+            <wp:cNvGraphicFramePr>
+              <a:graphicFrameLocks xmlns:a="http://schemas.openxmlformats.org/drawingml/2006/main" noChangeAspect="1"/>
+            </wp:cNvGraphicFramePr>
+            <a:graphic xmlns:a="http://schemas.openxmlformats.org/drawingml/2006/main">
+              <a:graphicData uri="http://schemas.openxmlformats.org/drawingml/2006/picture">
+                <pic:pic xmlns:pic="http://schemas.openxmlformats.org/drawingml/2006/picture">
+                  <pic:nvPicPr>
+                    <pic:cNvPr id="19" name="Picture 19"/>
+                    <pic:cNvPicPr/>
+                  </pic:nvPicPr>
+                  <pic:blipFill>
+                    <a:blip r:embed="rId16" cstate="print">
+                      <a:extLst>
+                        <a:ext uri="{28A0092B-C50C-407E-A947-70E740481C1C}">
+                          <a14:useLocalDpi xmlns:a14="http://schemas.microsoft.com/office/drawing/2010/main" val="0"/>
+                        </a:ext>
+                      </a:extLst>
+                    </a:blip>
+                    <a:stretch>
+                      <a:fillRect/>
+                    </a:stretch>
+                  </pic:blipFill>
+                  <pic:spPr>
+                    <a:xfrm>
+                      <a:off x="0" y="0"/>
+                      <a:ext cx="3585448" cy="2288405"/>
+                    </a:xfrm>
+                    <a:prstGeom prst="rect">
+                      <a:avLst/>
+                    </a:prstGeom>
+                  </pic:spPr>
+                </pic:pic>
+              </a:graphicData>
+            </a:graphic>
+          </wp:inline>
+        </w:drawing>
+      </w:r>
+    </w:p>
+    <w:p>
+      <w:pPr>
+        <w:tabs>
+          <w:tab w:val="left" w:pos="8167"/>
+        </w:tabs>
+        <w:bidi/>
+        <w:jc w:val="right"/>
+        <w:rPr>
+          <w:rFonts w:asciiTheme="minorHAnsi" w:hAnsiTheme="minorHAnsi" w:cstheme="minorHAnsi"/>
+          <w:lang w:val="en-US"/>
+        </w:rPr>
+      </w:pPr>
+      <w:r>
+        <w:rPr>
+          <w:rFonts w:asciiTheme="minorHAnsi" w:hAnsiTheme="minorHAnsi" w:cstheme="minorHAnsi"/>
+          <w:lang w:val="en-US"/>
+        </w:rPr>
+        <w:t>Five cluster:</w:t>
+      </w:r>
+    </w:p>
+    <w:p>
+      <w:pPr>
+        <w:tabs>
+          <w:tab w:val="left" w:pos="8167"/>
+        </w:tabs>
+        <w:bidi/>
+        <w:jc w:val="right"/>
+        <w:rPr>
+          <w:rFonts w:asciiTheme="minorHAnsi" w:hAnsiTheme="minorHAnsi" w:cstheme="minorHAnsi"/>
+          <w:lang w:val="en-US"/>
+        </w:rPr>
+      </w:pPr>
+      <w:r>
+        <w:rPr>
+          <w:rFonts w:asciiTheme="minorHAnsi" w:hAnsiTheme="minorHAnsi" w:cstheme="minorHAnsi"/>
+          <w:noProof/>
+          <w:lang w:val="en-US"/>
+        </w:rPr>
+        <w:drawing>
+          <wp:inline distT="0" distB="0" distL="0" distR="0" wp14:anchorId="5606450E" wp14:editId="6C2F7883">
+            <wp:extent cx="3414409" cy="2272260"/>
+            <wp:effectExtent l="0" t="0" r="1905" b="1270"/>
+            <wp:docPr id="20" name="Picture 20"/>
+            <wp:cNvGraphicFramePr>
+              <a:graphicFrameLocks xmlns:a="http://schemas.openxmlformats.org/drawingml/2006/main" noChangeAspect="1"/>
+            </wp:cNvGraphicFramePr>
+            <a:graphic xmlns:a="http://schemas.openxmlformats.org/drawingml/2006/main">
+              <a:graphicData uri="http://schemas.openxmlformats.org/drawingml/2006/picture">
+                <pic:pic xmlns:pic="http://schemas.openxmlformats.org/drawingml/2006/picture">
+                  <pic:nvPicPr>
+                    <pic:cNvPr id="20" name="Picture 20"/>
+                    <pic:cNvPicPr/>
+                  </pic:nvPicPr>
+                  <pic:blipFill>
+                    <a:blip r:embed="rId17" cstate="print">
+                      <a:extLst>
+                        <a:ext uri="{28A0092B-C50C-407E-A947-70E740481C1C}">
+                          <a14:useLocalDpi xmlns:a14="http://schemas.microsoft.com/office/drawing/2010/main" val="0"/>
+                        </a:ext>
+                      </a:extLst>
+                    </a:blip>
+                    <a:stretch>
+                      <a:fillRect/>
+                    </a:stretch>
+                  </pic:blipFill>
+                  <pic:spPr>
+                    <a:xfrm>
+                      <a:off x="0" y="0"/>
+                      <a:ext cx="3436497" cy="2286959"/>
+                    </a:xfrm>
+                    <a:prstGeom prst="rect">
+                      <a:avLst/>
+                    </a:prstGeom>
+                  </pic:spPr>
+                </pic:pic>
+              </a:graphicData>
+            </a:graphic>
+          </wp:inline>
+        </w:drawing>
+      </w:r>
+    </w:p>
+    <w:p>
+      <w:pPr>
+        <w:tabs>
+          <w:tab w:val="left" w:pos="8167"/>
+        </w:tabs>
+        <w:bidi/>
+        <w:jc w:val="right"/>
+        <w:rPr>
+          <w:rFonts w:asciiTheme="minorHAnsi" w:hAnsiTheme="minorHAnsi" w:cstheme="minorHAnsi"/>
+          <w:lang w:val="en-US"/>
+        </w:rPr>
+      </w:pPr>
+      <w:r>
+        <w:rPr>
+          <w:rFonts w:asciiTheme="minorHAnsi" w:hAnsiTheme="minorHAnsi" w:cstheme="minorHAnsi"/>
+          <w:lang w:val="en-US"/>
+        </w:rPr>
+        <w:t>As you can see 3 cluster give US the best result.</w:t>
+      </w:r>
+    </w:p>
+    <w:p>
+      <w:pPr>
+        <w:tabs>
+          <w:tab w:val="left" w:pos="8167"/>
+        </w:tabs>
+        <w:bidi/>
+        <w:jc w:val="right"/>
+        <w:rPr>
+          <w:rFonts w:asciiTheme="minorHAnsi" w:hAnsiTheme="minorHAnsi" w:cstheme="minorHAnsi"/>
+          <w:lang w:val="en-US"/>
+        </w:rPr>
+      </w:pPr>
+    </w:p>
+    <w:p>
+      <w:pPr>
+        <w:tabs>
+          <w:tab w:val="left" w:pos="8167"/>
+        </w:tabs>
+        <w:bidi/>
+        <w:jc w:val="right"/>
+        <w:rPr>
+          <w:rFonts w:asciiTheme="minorHAnsi" w:hAnsiTheme="minorHAnsi" w:cstheme="minorHAnsi"/>
+          <w:lang w:val="en-US"/>
+        </w:rPr>
+      </w:pPr>
+    </w:p>
+    <w:p>
+      <w:pPr>
+        <w:tabs>
+          <w:tab w:val="left" w:pos="8167"/>
+        </w:tabs>
+        <w:bidi/>
+        <w:jc w:val="right"/>
+        <w:rPr>
+          <w:rFonts w:asciiTheme="minorHAnsi" w:hAnsiTheme="minorHAnsi" w:cstheme="minorHAnsi"/>
+          <w:lang w:val="en-US"/>
+        </w:rPr>
+      </w:pPr>
+    </w:p>
+    <w:p>
+      <w:pPr>
+        <w:tabs>
+          <w:tab w:val="left" w:pos="8167"/>
+        </w:tabs>
+        <w:bidi/>
+        <w:jc w:val="right"/>
+        <w:rPr>
+          <w:rFonts w:asciiTheme="minorHAnsi" w:hAnsiTheme="minorHAnsi" w:cstheme="minorHAnsi"/>
+          <w:lang w:val="en-US"/>
+        </w:rPr>
+      </w:pPr>
+      <w:r>
+        <w:rPr>
+          <w:rFonts w:asciiTheme="minorHAnsi" w:hAnsiTheme="minorHAnsi" w:cstheme="minorHAnsi"/>
+          <w:lang w:val="en-US"/>
+        </w:rPr>
+        <w:t>Deep learning:</w:t>
+      </w:r>
+    </w:p>
+    <w:p>
+      <w:pPr>
+        <w:tabs>
+          <w:tab w:val="left" w:pos="8167"/>
+        </w:tabs>
+        <w:bidi/>
+        <w:jc w:val="right"/>
+        <w:rPr>
+          <w:rFonts w:asciiTheme="minorHAnsi" w:hAnsiTheme="minorHAnsi" w:cstheme="minorHAnsi"/>
+          <w:lang w:val="en-US"/>
+        </w:rPr>
+      </w:pPr>
+      <w:r>
+        <w:rPr>
+          <w:rFonts w:asciiTheme="minorHAnsi" w:hAnsiTheme="minorHAnsi" w:cstheme="minorHAnsi"/>
+          <w:lang w:val="en-US"/>
+        </w:rPr>
+        <w:t>In deep learning we used ANN (</w:t>
+      </w:r>
+      <w:r>
+        <w:rPr>
+          <w:rFonts w:asciiTheme="minorHAnsi" w:hAnsiTheme="minorHAnsi" w:cstheme="minorHAnsi"/>
+          <w:lang w:val="en-US"/>
+        </w:rPr>
+        <w:t>Artificial Neural Network</w:t>
+      </w:r>
+      <w:r>
+        <w:rPr>
+          <w:rFonts w:asciiTheme="minorHAnsi" w:hAnsiTheme="minorHAnsi" w:cstheme="minorHAnsi"/>
+          <w:lang w:val="en-US"/>
+        </w:rPr>
+        <w:t xml:space="preserve">). </w:t>
+      </w:r>
+      <w:r>
+        <w:rPr>
+          <w:rFonts w:asciiTheme="minorHAnsi" w:hAnsiTheme="minorHAnsi" w:cstheme="minorHAnsi"/>
+          <w:lang w:val="en-US"/>
+        </w:rPr>
+        <w:t xml:space="preserve">We add 2 hidden layers with 5 unit for each one and for </w:t>
+      </w:r>
+      <w:r>
+        <w:rPr>
+          <w:rFonts w:asciiTheme="minorHAnsi" w:hAnsiTheme="minorHAnsi" w:cstheme="minorHAnsi"/>
+          <w:lang w:val="en-US"/>
+        </w:rPr>
+        <w:t>epochs = 200</w:t>
+      </w:r>
+      <w:r>
+        <w:rPr>
+          <w:rFonts w:asciiTheme="minorHAnsi" w:hAnsiTheme="minorHAnsi" w:cstheme="minorHAnsi"/>
+          <w:lang w:val="en-US"/>
+        </w:rPr>
+        <w:t xml:space="preserve"> so the result was the best, of Corse we can add more layers but we are happy with the result. As you can see the ANN was close to </w:t>
+      </w:r>
+      <w:r>
+        <w:rPr>
+          <w:rFonts w:asciiTheme="minorHAnsi" w:hAnsiTheme="minorHAnsi" w:cstheme="minorHAnsi"/>
+          <w:lang w:val="en-US"/>
+        </w:rPr>
+        <w:t>Random Forest.</w:t>
+      </w:r>
+    </w:p>
+    <w:p>
+      <w:pPr>
+        <w:tabs>
+          <w:tab w:val="left" w:pos="8167"/>
+        </w:tabs>
+        <w:bidi/>
+        <w:jc w:val="right"/>
+        <w:rPr>
+          <w:rFonts w:asciiTheme="minorHAnsi" w:hAnsiTheme="minorHAnsi" w:cstheme="minorHAnsi"/>
+          <w:lang w:val="en-US"/>
+        </w:rPr>
+      </w:pPr>
+      <w:r>
+        <w:rPr>
+          <w:rFonts w:asciiTheme="minorHAnsi" w:hAnsiTheme="minorHAnsi" w:cstheme="minorHAnsi"/>
+          <w:noProof/>
+          <w:lang w:val="en-US"/>
+        </w:rPr>
+        <w:drawing>
+          <wp:inline distT="0" distB="0" distL="0" distR="0" wp14:anchorId="3E02C58E" wp14:editId="63AFEA82">
+            <wp:extent cx="4949505" cy="842368"/>
+            <wp:effectExtent l="0" t="0" r="3810" b="0"/>
+            <wp:docPr id="17" name="Picture 17"/>
+            <wp:cNvGraphicFramePr>
+              <a:graphicFrameLocks xmlns:a="http://schemas.openxmlformats.org/drawingml/2006/main" noChangeAspect="1"/>
+            </wp:cNvGraphicFramePr>
+            <a:graphic xmlns:a="http://schemas.openxmlformats.org/drawingml/2006/main">
+              <a:graphicData uri="http://schemas.openxmlformats.org/drawingml/2006/picture">
+                <pic:pic xmlns:pic="http://schemas.openxmlformats.org/drawingml/2006/picture">
+                  <pic:nvPicPr>
+                    <pic:cNvPr id="17" name="Picture 17"/>
+                    <pic:cNvPicPr/>
+                  </pic:nvPicPr>
+                  <pic:blipFill>
+                    <a:blip r:embed="rId18" cstate="print">
+                      <a:extLst>
+                        <a:ext uri="{28A0092B-C50C-407E-A947-70E740481C1C}">
+                          <a14:useLocalDpi xmlns:a14="http://schemas.microsoft.com/office/drawing/2010/main" val="0"/>
+                        </a:ext>
+                      </a:extLst>
+                    </a:blip>
+                    <a:stretch>
+                      <a:fillRect/>
+                    </a:stretch>
+                  </pic:blipFill>
+                  <pic:spPr>
+                    <a:xfrm>
+                      <a:off x="0" y="0"/>
+                      <a:ext cx="4983322" cy="848123"/>
+                    </a:xfrm>
+                    <a:prstGeom prst="rect">
+                      <a:avLst/>
+                    </a:prstGeom>
+                  </pic:spPr>
+                </pic:pic>
+              </a:graphicData>
+            </a:graphic>
+          </wp:inline>
+        </w:drawing>
+      </w:r>
+    </w:p>
+    <w:p>
+      <w:pPr>
+        <w:tabs>
+          <w:tab w:val="left" w:pos="8167"/>
+        </w:tabs>
+        <w:bidi/>
+        <w:jc w:val="right"/>
+        <w:rPr>
+          <w:rFonts w:asciiTheme="minorHAnsi" w:hAnsiTheme="minorHAnsi" w:cstheme="minorHAnsi"/>
+          <w:lang w:val="en-US"/>
+        </w:rPr>
+      </w:pPr>
+    </w:p>
+    <w:p>
+      <w:pPr>
+        <w:tabs>
+          <w:tab w:val="left" w:pos="8167"/>
+        </w:tabs>
+        <w:bidi/>
+        <w:jc w:val="right"/>
+        <w:rPr>
+          <w:rFonts w:asciiTheme="minorHAnsi" w:hAnsiTheme="minorHAnsi" w:cstheme="minorHAnsi"/>
+          <w:lang w:val="en-US"/>
+        </w:rPr>
+      </w:pPr>
+    </w:p>
+    <w:p>
+      <w:pPr>
+        <w:tabs>
+          <w:tab w:val="left" w:pos="8167"/>
+        </w:tabs>
+        <w:bidi/>
+        <w:jc w:val="right"/>
+        <w:rPr>
+          <w:rFonts w:asciiTheme="minorHAnsi" w:hAnsiTheme="minorHAnsi" w:cstheme="minorHAnsi"/>
           <w:rtl/>
           <w:lang w:val="en-US"/>
         </w:rPr>
       </w:pPr>
     </w:p>
     <w:sectPr>
-      <w:headerReference w:type="default" r:id="rId12"/>
+      <w:headerReference w:type="default" r:id="rId19"/>
       <w:pgSz w:w="12240" w:h="15840"/>
       <w:pgMar w:top="1440" w:right="1440" w:bottom="1440" w:left="1440" w:header="720" w:footer="720" w:gutter="0"/>
       <w:cols w:space="720"/>
@@ -2290,7 +3796,7 @@
                     </wpg:grpSpPr>
                     <pic:pic xmlns:pic="http://schemas.openxmlformats.org/drawingml/2006/picture">
                       <pic:nvPicPr>
-                        <pic:cNvPr id="2" name="Picture 2"/>
+                        <pic:cNvPr id="9" name="Picture 2"/>
                         <pic:cNvPicPr>
                           <a:picLocks noChangeAspect="1"/>
                         </pic:cNvPicPr>
@@ -2326,7 +3832,7 @@
                     </pic:pic>
                     <pic:pic xmlns:pic="http://schemas.openxmlformats.org/drawingml/2006/picture">
                       <pic:nvPicPr>
-                        <pic:cNvPr id="4" name="Picture 1"/>
+                        <pic:cNvPr id="10" name="Picture 1"/>
                         <pic:cNvPicPr>
                           <a:picLocks noChangeAspect="1"/>
                         </pic:cNvPicPr>
@@ -2359,7 +3865,7 @@
             </wp:anchor>
           </w:drawing>
         </mc:Choice>
-        <mc:Fallback xmlns:a="http://schemas.openxmlformats.org/drawingml/2006/main" xmlns:pic="http://schemas.openxmlformats.org/drawingml/2006/picture" xmlns:a14="http://schemas.microsoft.com/office/drawing/2010/main" xmlns:arto="http://schemas.microsoft.com/office/word/2006/arto">
+        <mc:Fallback xmlns:arto="http://schemas.microsoft.com/office/word/2006/arto" xmlns:a14="http://schemas.microsoft.com/office/drawing/2010/main" xmlns:pic="http://schemas.openxmlformats.org/drawingml/2006/picture" xmlns:a="http://schemas.openxmlformats.org/drawingml/2006/main">
           <w:pict w14:anchorId="270934BB">
             <v:group id="Group 3" style="position:absolute;margin-left:-47.1pt;margin-top:-17.3pt;width:563.75pt;height:40.4pt;z-index:251659264" coordsize="71594,5131" o:spid="_x0000_s1026" w14:anchorId="01CD242A" o:gfxdata="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">
               <v:shapetype id="_x0000_t75" coordsize="21600,21600" filled="f" stroked="f" o:spt="75" o:preferrelative="t" path="m@4@5l@4@11@9@11@9@5xe">
@@ -3203,6 +4709,118 @@
     </w:lvl>
   </w:abstractNum>
   <w:abstractNum w:abstractNumId="8" w15:restartNumberingAfterBreak="0">
+    <w:nsid w:val="4BBC401E"/>
+    <w:multiLevelType w:val="hybridMultilevel"/>
+    <w:tmpl w:val="8A8A5340"/>
+    <w:lvl w:ilvl="0" w:tplc="0FAEEA06">
+      <w:numFmt w:val="bullet"/>
+      <w:lvlText w:val="-"/>
+      <w:lvlJc w:val="left"/>
+      <w:pPr>
+        <w:ind w:left="720" w:hanging="360"/>
+      </w:pPr>
+      <w:rPr>
+        <w:rFonts w:ascii="Calibri" w:eastAsia="Times New Roman" w:hAnsi="Calibri" w:cs="Calibri" w:hint="default"/>
+      </w:rPr>
+    </w:lvl>
+    <w:lvl w:ilvl="1" w:tplc="04090003" w:tentative="1">
+      <w:start w:val="1"/>
+      <w:numFmt w:val="bullet"/>
+      <w:lvlText w:val="o"/>
+      <w:lvlJc w:val="left"/>
+      <w:pPr>
+        <w:ind w:left="1440" w:hanging="360"/>
+      </w:pPr>
+      <w:rPr>
+        <w:rFonts w:ascii="Courier New" w:hAnsi="Courier New" w:cs="Courier New" w:hint="default"/>
+      </w:rPr>
+    </w:lvl>
+    <w:lvl w:ilvl="2" w:tplc="04090005" w:tentative="1">
+      <w:start w:val="1"/>
+      <w:numFmt w:val="bullet"/>
+      <w:lvlText w:val=""/>
+      <w:lvlJc w:val="left"/>
+      <w:pPr>
+        <w:ind w:left="2160" w:hanging="360"/>
+      </w:pPr>
+      <w:rPr>
+        <w:rFonts w:ascii="Wingdings" w:hAnsi="Wingdings" w:hint="default"/>
+      </w:rPr>
+    </w:lvl>
+    <w:lvl w:ilvl="3" w:tplc="04090001" w:tentative="1">
+      <w:start w:val="1"/>
+      <w:numFmt w:val="bullet"/>
+      <w:lvlText w:val=""/>
+      <w:lvlJc w:val="left"/>
+      <w:pPr>
+        <w:ind w:left="2880" w:hanging="360"/>
+      </w:pPr>
+      <w:rPr>
+        <w:rFonts w:ascii="Symbol" w:hAnsi="Symbol" w:hint="default"/>
+      </w:rPr>
+    </w:lvl>
+    <w:lvl w:ilvl="4" w:tplc="04090003" w:tentative="1">
+      <w:start w:val="1"/>
+      <w:numFmt w:val="bullet"/>
+      <w:lvlText w:val="o"/>
+      <w:lvlJc w:val="left"/>
+      <w:pPr>
+        <w:ind w:left="3600" w:hanging="360"/>
+      </w:pPr>
+      <w:rPr>
+        <w:rFonts w:ascii="Courier New" w:hAnsi="Courier New" w:cs="Courier New" w:hint="default"/>
+      </w:rPr>
+    </w:lvl>
+    <w:lvl w:ilvl="5" w:tplc="04090005" w:tentative="1">
+      <w:start w:val="1"/>
+      <w:numFmt w:val="bullet"/>
+      <w:lvlText w:val=""/>
+      <w:lvlJc w:val="left"/>
+      <w:pPr>
+        <w:ind w:left="4320" w:hanging="360"/>
+      </w:pPr>
+      <w:rPr>
+        <w:rFonts w:ascii="Wingdings" w:hAnsi="Wingdings" w:hint="default"/>
+      </w:rPr>
+    </w:lvl>
+    <w:lvl w:ilvl="6" w:tplc="04090001" w:tentative="1">
+      <w:start w:val="1"/>
+      <w:numFmt w:val="bullet"/>
+      <w:lvlText w:val=""/>
+      <w:lvlJc w:val="left"/>
+      <w:pPr>
+        <w:ind w:left="5040" w:hanging="360"/>
+      </w:pPr>
+      <w:rPr>
+        <w:rFonts w:ascii="Symbol" w:hAnsi="Symbol" w:hint="default"/>
+      </w:rPr>
+    </w:lvl>
+    <w:lvl w:ilvl="7" w:tplc="04090003" w:tentative="1">
+      <w:start w:val="1"/>
+      <w:numFmt w:val="bullet"/>
+      <w:lvlText w:val="o"/>
+      <w:lvlJc w:val="left"/>
+      <w:pPr>
+        <w:ind w:left="5760" w:hanging="360"/>
+      </w:pPr>
+      <w:rPr>
+        <w:rFonts w:ascii="Courier New" w:hAnsi="Courier New" w:cs="Courier New" w:hint="default"/>
+      </w:rPr>
+    </w:lvl>
+    <w:lvl w:ilvl="8" w:tplc="04090005" w:tentative="1">
+      <w:start w:val="1"/>
+      <w:numFmt w:val="bullet"/>
+      <w:lvlText w:val=""/>
+      <w:lvlJc w:val="left"/>
+      <w:pPr>
+        <w:ind w:left="6480" w:hanging="360"/>
+      </w:pPr>
+      <w:rPr>
+        <w:rFonts w:ascii="Wingdings" w:hAnsi="Wingdings" w:hint="default"/>
+      </w:rPr>
+    </w:lvl>
+  </w:abstractNum>
+  <w:abstractNum w:abstractNumId="9" w15:restartNumberingAfterBreak="0">
     <w:nsid w:val="55445789"/>
     <w:multiLevelType w:val="hybridMultilevel"/>
     <w:tmpl w:val="C86E9642"/>
@@ -3315,7 +4933,7 @@
       </w:rPr>
     </w:lvl>
   </w:abstractNum>
-  <w:abstractNum w:abstractNumId="9" w15:restartNumberingAfterBreak="0">
+  <w:abstractNum w:abstractNumId="10" w15:restartNumberingAfterBreak="0">
     <w:nsid w:val="56DB5806"/>
     <w:multiLevelType w:val="hybridMultilevel"/>
     <w:tmpl w:val="572CC346"/>
@@ -3428,7 +5046,7 @@
       </w:rPr>
     </w:lvl>
   </w:abstractNum>
-  <w:abstractNum w:abstractNumId="10" w15:restartNumberingAfterBreak="0">
+  <w:abstractNum w:abstractNumId="11" w15:restartNumberingAfterBreak="0">
     <w:nsid w:val="59FF5633"/>
     <w:multiLevelType w:val="hybridMultilevel"/>
     <w:tmpl w:val="AF5AA6F0"/>
@@ -3540,7 +5158,7 @@
       </w:rPr>
     </w:lvl>
   </w:abstractNum>
-  <w:abstractNum w:abstractNumId="11" w15:restartNumberingAfterBreak="0">
+  <w:abstractNum w:abstractNumId="12" w15:restartNumberingAfterBreak="0">
     <w:nsid w:val="65C17CB9"/>
     <w:multiLevelType w:val="hybridMultilevel"/>
     <w:tmpl w:val="45961F36"/>
@@ -3626,7 +5244,7 @@
       </w:pPr>
     </w:lvl>
   </w:abstractNum>
-  <w:abstractNum w:abstractNumId="12" w15:restartNumberingAfterBreak="0">
+  <w:abstractNum w:abstractNumId="13" w15:restartNumberingAfterBreak="0">
     <w:nsid w:val="6AD118B8"/>
     <w:multiLevelType w:val="hybridMultilevel"/>
     <w:tmpl w:val="B690228C"/>
@@ -3739,7 +5357,7 @@
       </w:rPr>
     </w:lvl>
   </w:abstractNum>
-  <w:abstractNum w:abstractNumId="13" w15:restartNumberingAfterBreak="0">
+  <w:abstractNum w:abstractNumId="14" w15:restartNumberingAfterBreak="0">
     <w:nsid w:val="6BE635F1"/>
     <w:multiLevelType w:val="hybridMultilevel"/>
     <w:tmpl w:val="408C88D4"/>
@@ -3852,7 +5470,7 @@
       </w:rPr>
     </w:lvl>
   </w:abstractNum>
-  <w:abstractNum w:abstractNumId="14" w15:restartNumberingAfterBreak="0">
+  <w:abstractNum w:abstractNumId="15" w15:restartNumberingAfterBreak="0">
     <w:nsid w:val="77247988"/>
     <w:multiLevelType w:val="hybridMultilevel"/>
     <w:tmpl w:val="5A5CED12"/>
@@ -3965,7 +5583,7 @@
       </w:rPr>
     </w:lvl>
   </w:abstractNum>
-  <w:abstractNum w:abstractNumId="15" w15:restartNumberingAfterBreak="0">
+  <w:abstractNum w:abstractNumId="16" w15:restartNumberingAfterBreak="0">
     <w:nsid w:val="77414963"/>
     <w:multiLevelType w:val="hybridMultilevel"/>
     <w:tmpl w:val="6078387A"/>
@@ -4052,22 +5670,22 @@
     </w:lvl>
   </w:abstractNum>
   <w:num w:numId="1">
-    <w:abstractNumId w:val="13"/>
+    <w:abstractNumId w:val="14"/>
   </w:num>
   <w:num w:numId="2">
-    <w:abstractNumId w:val="14"/>
+    <w:abstractNumId w:val="15"/>
   </w:num>
   <w:num w:numId="3">
     <w:abstractNumId w:val="1"/>
   </w:num>
   <w:num w:numId="4">
-    <w:abstractNumId w:val="12"/>
+    <w:abstractNumId w:val="13"/>
   </w:num>
   <w:num w:numId="5">
     <w:abstractNumId w:val="7"/>
   </w:num>
   <w:num w:numId="6">
-    <w:abstractNumId w:val="8"/>
+    <w:abstractNumId w:val="9"/>
   </w:num>
   <w:num w:numId="7">
     <w:abstractNumId w:val="4"/>
@@ -4076,13 +5694,13 @@
     <w:abstractNumId w:val="5"/>
   </w:num>
   <w:num w:numId="9">
-    <w:abstractNumId w:val="9"/>
+    <w:abstractNumId w:val="10"/>
   </w:num>
   <w:num w:numId="10">
     <w:abstractNumId w:val="6"/>
   </w:num>
   <w:num w:numId="11">
-    <w:abstractNumId w:val="11"/>
+    <w:abstractNumId w:val="12"/>
   </w:num>
   <w:num w:numId="12">
     <w:abstractNumId w:val="2"/>
@@ -4091,13 +5709,16 @@
     <w:abstractNumId w:val="3"/>
   </w:num>
   <w:num w:numId="14">
-    <w:abstractNumId w:val="10"/>
+    <w:abstractNumId w:val="11"/>
   </w:num>
   <w:num w:numId="15">
-    <w:abstractNumId w:val="15"/>
+    <w:abstractNumId w:val="16"/>
   </w:num>
   <w:num w:numId="16">
     <w:abstractNumId w:val="0"/>
+  </w:num>
+  <w:num w:numId="17">
+    <w:abstractNumId w:val="8"/>
   </w:num>
 </w:numbering>
 </file>
@@ -4787,6 +6408,59 @@
       <w:szCs w:val="20"/>
     </w:rPr>
   </w:style>
+  <w:style w:type="paragraph" w:styleId="HTMLPreformatted">
+    <w:name w:val="HTML Preformatted"/>
+    <w:basedOn w:val="Normal"/>
+    <w:link w:val="HTMLPreformattedChar"/>
+    <w:uiPriority w:val="99"/>
+    <w:semiHidden/>
+    <w:unhideWhenUsed/>
+    <w:rsid w:val="00331D58"/>
+    <w:pPr>
+      <w:tabs>
+        <w:tab w:val="left" w:pos="916"/>
+        <w:tab w:val="left" w:pos="1832"/>
+        <w:tab w:val="left" w:pos="2748"/>
+        <w:tab w:val="left" w:pos="3664"/>
+        <w:tab w:val="left" w:pos="4580"/>
+        <w:tab w:val="left" w:pos="5496"/>
+        <w:tab w:val="left" w:pos="6412"/>
+        <w:tab w:val="left" w:pos="7328"/>
+        <w:tab w:val="left" w:pos="8244"/>
+        <w:tab w:val="left" w:pos="9160"/>
+        <w:tab w:val="left" w:pos="10076"/>
+        <w:tab w:val="left" w:pos="10992"/>
+        <w:tab w:val="left" w:pos="11908"/>
+        <w:tab w:val="left" w:pos="12824"/>
+        <w:tab w:val="left" w:pos="13740"/>
+        <w:tab w:val="left" w:pos="14656"/>
+      </w:tabs>
+    </w:pPr>
+    <w:rPr>
+      <w:rFonts w:ascii="Courier New" w:hAnsi="Courier New" w:cs="Courier New"/>
+      <w:sz w:val="20"/>
+      <w:szCs w:val="20"/>
+    </w:rPr>
+  </w:style>
+  <w:style w:type="character" w:customStyle="1" w:styleId="HTMLPreformattedChar">
+    <w:name w:val="HTML Preformatted Char"/>
+    <w:basedOn w:val="DefaultParagraphFont"/>
+    <w:link w:val="HTMLPreformatted"/>
+    <w:uiPriority w:val="99"/>
+    <w:semiHidden/>
+    <w:rsid w:val="00331D58"/>
+    <w:rPr>
+      <w:rFonts w:ascii="Courier New" w:eastAsia="Times New Roman" w:hAnsi="Courier New" w:cs="Courier New"/>
+      <w:sz w:val="20"/>
+      <w:szCs w:val="20"/>
+      <w:lang w:val="en-SA"/>
+    </w:rPr>
+  </w:style>
+  <w:style w:type="character" w:customStyle="1" w:styleId="s1">
+    <w:name w:val="s1"/>
+    <w:basedOn w:val="DefaultParagraphFont"/>
+    <w:rsid w:val="00331D58"/>
+  </w:style>
 </w:styles>
 </file>
 

</xml_diff>